<commit_message>
find bug in infinite iteration(28June)
</commit_message>
<xml_diff>
--- a/doc/nsr.docx
+++ b/doc/nsr.docx
@@ -373,7 +373,6 @@
           <w:bCs/>
         </w:rPr>
       </w:pPr>
-      <w:proofErr w:type="spellStart"/>
       <w:r>
         <w:rPr>
           <w:b/>
@@ -389,7 +388,6 @@
         </w:rPr>
         <w:t>u</w:t>
       </w:r>
-      <w:proofErr w:type="spellEnd"/>
       <w:r>
         <w:rPr>
           <w:b/>
@@ -1347,25 +1345,7 @@
           <w:bCs/>
           <w:szCs w:val="21"/>
         </w:rPr>
-        <w:t>调节通道的电导</w:t>
-      </w:r>
-      <w:proofErr w:type="spellStart"/>
-      <w:r>
-        <w:rPr>
-          <w:rFonts w:hint="eastAsia"/>
-          <w:bCs/>
-          <w:szCs w:val="21"/>
-        </w:rPr>
-        <w:t>gui</w:t>
-      </w:r>
-      <w:proofErr w:type="spellEnd"/>
-      <w:r>
-        <w:rPr>
-          <w:rFonts w:hint="eastAsia"/>
-          <w:bCs/>
-          <w:szCs w:val="21"/>
-        </w:rPr>
-        <w:t>，使得网络出现低发放的状态。下图是全脑呈现平稳且低发放的结果。</w:t>
+        <w:t>调节通道的电导gui，使得网络出现低发放的状态。下图是全脑呈现平稳且低发放的结果。</w:t>
       </w:r>
       <w:r>
         <w:rPr>
@@ -1409,7 +1389,7 @@
             <o:lock v:ext="edit" aspectratio="t"/>
           </v:shapetype>
           <v:shape id="_x0000_i1025" type="#_x0000_t75" style="width:414.6pt;height:414.6pt">
-            <v:imagedata r:id="rId5" o:title="total"/>
+            <v:imagedata r:id="rId8" o:title="total"/>
           </v:shape>
         </w:pict>
       </w:r>
@@ -1515,7 +1495,7 @@
                     </pic:cNvPicPr>
                   </pic:nvPicPr>
                   <pic:blipFill>
-                    <a:blip r:embed="rId6">
+                    <a:blip r:embed="rId9">
                       <a:extLst>
                         <a:ext uri="{28A0092B-C50C-407E-A947-70E740481C1C}">
                           <a14:useLocalDpi xmlns:a14="http://schemas.microsoft.com/office/drawing/2010/main" val="0"/>
@@ -1900,7 +1880,6 @@
         <w:pStyle w:val="a3"/>
         <w:ind w:left="360" w:firstLineChars="0" w:firstLine="0"/>
         <w:rPr>
-          <w:rFonts w:hint="eastAsia"/>
           <w:b/>
           <w:bCs/>
         </w:rPr>
@@ -1956,15 +1935,1482 @@
           <w:b/>
           <w:bCs/>
         </w:rPr>
-        <w:t>参数</w:t>
-      </w:r>
-      <w:r>
-        <w:rPr>
-          <w:rFonts w:hint="eastAsia"/>
-          <w:b/>
-          <w:bCs/>
-        </w:rPr>
-        <w:t>，从而降低过拟合风险。</w:t>
+        <w:t>参数，从而降低过拟合风险。</w:t>
+      </w:r>
+    </w:p>
+    <w:p>
+      <w:pPr>
+        <w:widowControl/>
+        <w:jc w:val="left"/>
+        <w:rPr>
+          <w:b/>
+          <w:bCs/>
+        </w:rPr>
+      </w:pPr>
+      <w:r>
+        <w:rPr>
+          <w:b/>
+          <w:bCs/>
+        </w:rPr>
+        <w:br w:type="page"/>
+      </w:r>
+    </w:p>
+    <w:p>
+      <w:pPr>
+        <w:pStyle w:val="a3"/>
+        <w:ind w:left="360" w:firstLineChars="0" w:firstLine="0"/>
+        <w:rPr>
+          <w:b/>
+          <w:bCs/>
+        </w:rPr>
+      </w:pPr>
+      <w:r>
+        <w:rPr>
+          <w:b/>
+          <w:bCs/>
+        </w:rPr>
+        <w:lastRenderedPageBreak/>
+        <w:t>2023年6月18日星期</w:t>
+      </w:r>
+      <w:r>
+        <w:rPr>
+          <w:rFonts w:hint="eastAsia"/>
+          <w:b/>
+          <w:bCs/>
+        </w:rPr>
+        <w:t>日</w:t>
+      </w:r>
+    </w:p>
+    <w:p>
+      <w:pPr>
+        <w:pStyle w:val="a3"/>
+        <w:ind w:left="360" w:firstLineChars="0" w:firstLine="0"/>
+        <w:rPr>
+          <w:b/>
+          <w:bCs/>
+        </w:rPr>
+      </w:pPr>
+      <w:r>
+        <w:rPr>
+          <w:rFonts w:hint="eastAsia"/>
+          <w:b/>
+          <w:bCs/>
+        </w:rPr>
+        <w:t>静息态同化结果</w:t>
+      </w:r>
+    </w:p>
+    <w:p>
+      <w:pPr>
+        <w:pStyle w:val="a3"/>
+        <w:numPr>
+          <w:ilvl w:val="0"/>
+          <w:numId w:val="6"/>
+        </w:numPr>
+        <w:ind w:firstLineChars="0"/>
+        <w:rPr>
+          <w:b/>
+          <w:bCs/>
+        </w:rPr>
+      </w:pPr>
+      <w:r>
+        <w:rPr>
+          <w:rFonts w:hint="eastAsia"/>
+          <w:b/>
+          <w:bCs/>
+        </w:rPr>
+        <w:t>在2亿的模型下，度分布（</w:t>
+      </w:r>
+      <w:r>
+        <w:rPr>
+          <w:b/>
+          <w:bCs/>
+        </w:rPr>
+        <w:t>70</w:t>
+      </w:r>
+      <w:r>
+        <w:rPr>
+          <w:rFonts w:hint="eastAsia"/>
+          <w:b/>
+          <w:bCs/>
+        </w:rPr>
+        <w:t>-</w:t>
+      </w:r>
+      <w:r>
+        <w:rPr>
+          <w:b/>
+          <w:bCs/>
+        </w:rPr>
+        <w:t>130</w:t>
+      </w:r>
+      <w:r>
+        <w:rPr>
+          <w:rFonts w:hint="eastAsia"/>
+          <w:b/>
+          <w:bCs/>
+        </w:rPr>
+        <w:t>），a</w:t>
+      </w:r>
+      <w:r>
+        <w:rPr>
+          <w:b/>
+          <w:bCs/>
+        </w:rPr>
+        <w:t>mplification of inter-area coupling is 1.9</w:t>
+      </w:r>
+      <w:r>
+        <w:rPr>
+          <w:rFonts w:hint="eastAsia"/>
+          <w:b/>
+          <w:bCs/>
+        </w:rPr>
+        <w:t>，初始参数：</w:t>
+      </w:r>
+      <w:r>
+        <w:rPr>
+          <w:b/>
+          <w:bCs/>
+        </w:rPr>
+        <w:t xml:space="preserve">gui </w:t>
+      </w:r>
+      <w:r>
+        <w:rPr>
+          <w:b/>
+          <w:bCs/>
+        </w:rPr>
+        <w:t>(</w:t>
+      </w:r>
+      <w:r>
+        <w:rPr>
+          <w:b/>
+          <w:bCs/>
+        </w:rPr>
+        <w:t>0.0025, 0, 0.0098, 0</w:t>
+      </w:r>
+      <w:r>
+        <w:rPr>
+          <w:b/>
+          <w:bCs/>
+        </w:rPr>
+        <w:t xml:space="preserve">), tau: </w:t>
+      </w:r>
+      <w:r>
+        <w:rPr>
+          <w:b/>
+          <w:bCs/>
+        </w:rPr>
+        <w:t>4 mu 0.4 sigma 0.15</w:t>
+      </w:r>
+      <w:r>
+        <w:rPr>
+          <w:b/>
+          <w:bCs/>
+        </w:rPr>
+        <w:t>.</w:t>
+      </w:r>
+    </w:p>
+    <w:p>
+      <w:pPr>
+        <w:pStyle w:val="a3"/>
+        <w:ind w:left="720" w:firstLineChars="0" w:firstLine="0"/>
+        <w:rPr>
+          <w:b/>
+          <w:bCs/>
+        </w:rPr>
+      </w:pPr>
+      <w:r>
+        <w:rPr>
+          <w:b/>
+          <w:bCs/>
+        </w:rPr>
+        <w:pict>
+          <v:shape id="_x0000_i1026" type="#_x0000_t75" style="width:414.6pt;height:414.6pt">
+            <v:imagedata r:id="rId10" o:title="total"/>
+          </v:shape>
+        </w:pict>
+      </w:r>
+    </w:p>
+    <w:p>
+      <w:pPr>
+        <w:pStyle w:val="a3"/>
+        <w:numPr>
+          <w:ilvl w:val="0"/>
+          <w:numId w:val="6"/>
+        </w:numPr>
+        <w:ind w:firstLineChars="0"/>
+        <w:rPr>
+          <w:b/>
+          <w:bCs/>
+          <w:noProof/>
+        </w:rPr>
+      </w:pPr>
+      <w:r>
+        <w:rPr>
+          <w:b/>
+          <w:bCs/>
+          <w:noProof/>
+        </w:rPr>
+        <w:t>100</w:t>
+      </w:r>
+      <w:r>
+        <w:rPr>
+          <w:rFonts w:hint="eastAsia"/>
+          <w:b/>
+          <w:bCs/>
+          <w:noProof/>
+        </w:rPr>
+        <w:t>亿模拟结果</w:t>
+      </w:r>
+    </w:p>
+    <w:p>
+      <w:pPr>
+        <w:ind w:left="360"/>
+        <w:rPr>
+          <w:b/>
+          <w:bCs/>
+        </w:rPr>
+      </w:pPr>
+      <w:r>
+        <w:rPr>
+          <w:b/>
+          <w:bCs/>
+          <w:noProof/>
+        </w:rPr>
+        <w:lastRenderedPageBreak/>
+        <w:drawing>
+          <wp:inline distT="0" distB="0" distL="0" distR="0">
+            <wp:extent cx="5274310" cy="5274310"/>
+            <wp:effectExtent l="0" t="0" r="2540" b="2540"/>
+            <wp:docPr id="3" name="图片 3" descr="C:\Users\dell\Desktop\total (1).png"/>
+            <wp:cNvGraphicFramePr>
+              <a:graphicFrameLocks xmlns:a="http://schemas.openxmlformats.org/drawingml/2006/main" noChangeAspect="1"/>
+            </wp:cNvGraphicFramePr>
+            <a:graphic xmlns:a="http://schemas.openxmlformats.org/drawingml/2006/main">
+              <a:graphicData uri="http://schemas.openxmlformats.org/drawingml/2006/picture">
+                <pic:pic xmlns:pic="http://schemas.openxmlformats.org/drawingml/2006/picture">
+                  <pic:nvPicPr>
+                    <pic:cNvPr id="0" name="Picture 4" descr="C:\Users\dell\Desktop\total (1).png"/>
+                    <pic:cNvPicPr>
+                      <a:picLocks noChangeAspect="1" noChangeArrowheads="1"/>
+                    </pic:cNvPicPr>
+                  </pic:nvPicPr>
+                  <pic:blipFill>
+                    <a:blip r:embed="rId11">
+                      <a:extLst>
+                        <a:ext uri="{28A0092B-C50C-407E-A947-70E740481C1C}">
+                          <a14:useLocalDpi xmlns:a14="http://schemas.microsoft.com/office/drawing/2010/main" val="0"/>
+                        </a:ext>
+                      </a:extLst>
+                    </a:blip>
+                    <a:srcRect/>
+                    <a:stretch>
+                      <a:fillRect/>
+                    </a:stretch>
+                  </pic:blipFill>
+                  <pic:spPr bwMode="auto">
+                    <a:xfrm>
+                      <a:off x="0" y="0"/>
+                      <a:ext cx="5274310" cy="5274310"/>
+                    </a:xfrm>
+                    <a:prstGeom prst="rect">
+                      <a:avLst/>
+                    </a:prstGeom>
+                    <a:noFill/>
+                    <a:ln>
+                      <a:noFill/>
+                    </a:ln>
+                  </pic:spPr>
+                </pic:pic>
+              </a:graphicData>
+            </a:graphic>
+          </wp:inline>
+        </w:drawing>
+      </w:r>
+    </w:p>
+    <w:p>
+      <w:pPr>
+        <w:ind w:left="360"/>
+        <w:rPr>
+          <w:b/>
+          <w:bCs/>
+        </w:rPr>
+      </w:pPr>
+      <w:r>
+        <w:rPr>
+          <w:rFonts w:hint="eastAsia"/>
+          <w:b/>
+          <w:bCs/>
+        </w:rPr>
+        <w:t>总结：</w:t>
+      </w:r>
+    </w:p>
+    <w:p>
+      <w:pPr>
+        <w:pStyle w:val="a3"/>
+        <w:numPr>
+          <w:ilvl w:val="0"/>
+          <w:numId w:val="8"/>
+        </w:numPr>
+        <w:ind w:firstLineChars="0"/>
+        <w:rPr>
+          <w:b/>
+          <w:bCs/>
+        </w:rPr>
+      </w:pPr>
+      <w:r>
+        <w:rPr>
+          <w:rFonts w:hint="eastAsia"/>
+          <w:b/>
+          <w:bCs/>
+        </w:rPr>
+        <w:t>之前提到的丘脑同化电流驱动脑网络静息态的方案，经过验证，在2亿模型下同化及模拟出来的FC的相关为0</w:t>
+      </w:r>
+      <w:r>
+        <w:rPr>
+          <w:b/>
+          <w:bCs/>
+        </w:rPr>
+        <w:t>.39</w:t>
+      </w:r>
+      <w:r>
+        <w:rPr>
+          <w:rFonts w:hint="eastAsia"/>
+          <w:b/>
+          <w:bCs/>
+        </w:rPr>
+        <w:t>，在1</w:t>
+      </w:r>
+      <w:r>
+        <w:rPr>
+          <w:b/>
+          <w:bCs/>
+        </w:rPr>
+        <w:t>00</w:t>
+      </w:r>
+      <w:r>
+        <w:rPr>
+          <w:rFonts w:hint="eastAsia"/>
+          <w:b/>
+          <w:bCs/>
+        </w:rPr>
+        <w:t>亿模型下FC的相关为0</w:t>
+      </w:r>
+      <w:r>
+        <w:rPr>
+          <w:b/>
+          <w:bCs/>
+        </w:rPr>
+        <w:t>.</w:t>
+      </w:r>
+      <w:r>
+        <w:rPr>
+          <w:rFonts w:hint="eastAsia"/>
+          <w:b/>
+          <w:bCs/>
+        </w:rPr>
+        <w:t>2</w:t>
+      </w:r>
+      <w:r>
+        <w:rPr>
+          <w:b/>
+          <w:bCs/>
+        </w:rPr>
+        <w:t>3</w:t>
+      </w:r>
+      <w:r>
+        <w:rPr>
+          <w:rFonts w:hint="eastAsia"/>
+          <w:b/>
+          <w:bCs/>
+        </w:rPr>
+        <w:t>。这里相关性降低主要原因猜测为：规模扩大导致出度边增多，很多区域开始强烈与丘脑相关，导致整体FC偏大，故与实验信号FC一致性降低。</w:t>
+      </w:r>
+    </w:p>
+    <w:p>
+      <w:pPr>
+        <w:pStyle w:val="a3"/>
+        <w:numPr>
+          <w:ilvl w:val="0"/>
+          <w:numId w:val="8"/>
+        </w:numPr>
+        <w:ind w:firstLineChars="0"/>
+        <w:rPr>
+          <w:b/>
+          <w:bCs/>
+        </w:rPr>
+      </w:pPr>
+      <w:r>
+        <w:rPr>
+          <w:rFonts w:hint="eastAsia"/>
+          <w:b/>
+          <w:bCs/>
+        </w:rPr>
+        <w:t>上述实验从bold时序上直接算相关，未做任何平滑处理时，2亿到1</w:t>
+      </w:r>
+      <w:r>
+        <w:rPr>
+          <w:b/>
+          <w:bCs/>
+        </w:rPr>
+        <w:t>00</w:t>
+      </w:r>
+      <w:r>
+        <w:rPr>
+          <w:rFonts w:hint="eastAsia"/>
+          <w:b/>
+          <w:bCs/>
+        </w:rPr>
+        <w:t>亿的全脑平均相关从</w:t>
+      </w:r>
+      <w:r>
+        <w:rPr>
+          <w:b/>
+          <w:bCs/>
+        </w:rPr>
+        <w:t>0.11</w:t>
+      </w:r>
+      <w:r>
+        <w:rPr>
+          <w:rFonts w:hint="eastAsia"/>
+          <w:b/>
+          <w:bCs/>
+        </w:rPr>
+        <w:t>到0</w:t>
+      </w:r>
+      <w:r>
+        <w:rPr>
+          <w:b/>
+          <w:bCs/>
+        </w:rPr>
+        <w:t>.22</w:t>
+      </w:r>
+      <w:r>
+        <w:rPr>
+          <w:rFonts w:hint="eastAsia"/>
+          <w:b/>
+          <w:bCs/>
+        </w:rPr>
+        <w:t>。</w:t>
+      </w:r>
+    </w:p>
+    <w:p>
+      <w:pPr>
+        <w:ind w:left="360"/>
+        <w:rPr>
+          <w:b/>
+          <w:bCs/>
+        </w:rPr>
+      </w:pPr>
+    </w:p>
+    <w:p>
+      <w:pPr>
+        <w:pStyle w:val="a3"/>
+        <w:ind w:left="360" w:firstLineChars="0" w:firstLine="0"/>
+        <w:rPr>
+          <w:b/>
+          <w:bCs/>
+        </w:rPr>
+      </w:pPr>
+      <w:r>
+        <w:rPr>
+          <w:b/>
+          <w:bCs/>
+        </w:rPr>
+        <w:t>2023年6月19日星期</w:t>
+      </w:r>
+      <w:r>
+        <w:rPr>
+          <w:rFonts w:hint="eastAsia"/>
+          <w:b/>
+          <w:bCs/>
+        </w:rPr>
+        <w:t>一（和卢老师讨论后制定方案）</w:t>
+      </w:r>
+    </w:p>
+    <w:p>
+      <w:pPr>
+        <w:pStyle w:val="a3"/>
+        <w:numPr>
+          <w:ilvl w:val="0"/>
+          <w:numId w:val="7"/>
+        </w:numPr>
+        <w:ind w:firstLineChars="0"/>
+        <w:rPr>
+          <w:b/>
+          <w:bCs/>
+        </w:rPr>
+      </w:pPr>
+      <w:r>
+        <w:rPr>
+          <w:rFonts w:hint="eastAsia"/>
+          <w:b/>
+          <w:bCs/>
+        </w:rPr>
+        <w:t>对上述实验的内容结果加上</w:t>
+      </w:r>
+      <w:r>
+        <w:rPr>
+          <w:rFonts w:hint="eastAsia"/>
+          <w:b/>
+          <w:bCs/>
+          <w:color w:val="FF0000"/>
+        </w:rPr>
+        <w:t>平滑化处理</w:t>
+      </w:r>
+      <w:r>
+        <w:rPr>
+          <w:rFonts w:hint="eastAsia"/>
+          <w:b/>
+          <w:bCs/>
+        </w:rPr>
+        <w:t>，从时序相关和FC相关再看一下结果。</w:t>
+      </w:r>
+      <w:r>
+        <w:rPr>
+          <w:rFonts w:hint="eastAsia"/>
+          <w:b/>
+          <w:bCs/>
+        </w:rPr>
+        <w:t>（王捷翔找项拿下代码，简单理解然后模拟，周二晚见面聊一下，优先级一般）</w:t>
+      </w:r>
+    </w:p>
+    <w:p>
+      <w:pPr>
+        <w:pStyle w:val="a3"/>
+        <w:numPr>
+          <w:ilvl w:val="0"/>
+          <w:numId w:val="7"/>
+        </w:numPr>
+        <w:ind w:firstLineChars="0"/>
+        <w:rPr>
+          <w:b/>
+          <w:bCs/>
+        </w:rPr>
+      </w:pPr>
+      <w:r>
+        <w:rPr>
+          <w:rFonts w:hint="eastAsia"/>
+          <w:b/>
+          <w:bCs/>
+        </w:rPr>
+        <w:t>对上述实验1</w:t>
+      </w:r>
+      <w:r>
+        <w:rPr>
+          <w:b/>
+          <w:bCs/>
+        </w:rPr>
+        <w:t>00</w:t>
+      </w:r>
+      <w:r>
+        <w:rPr>
+          <w:rFonts w:hint="eastAsia"/>
+          <w:b/>
+          <w:bCs/>
+        </w:rPr>
+        <w:t>亿的结果，模拟时候加上一个</w:t>
+      </w:r>
+      <w:r>
+        <w:rPr>
+          <w:rFonts w:hint="eastAsia"/>
+          <w:b/>
+          <w:bCs/>
+          <w:color w:val="FF0000"/>
+        </w:rPr>
+        <w:t>g</w:t>
+      </w:r>
+      <w:r>
+        <w:rPr>
+          <w:b/>
+          <w:bCs/>
+          <w:color w:val="FF0000"/>
+        </w:rPr>
+        <w:t>lobal efficient</w:t>
+      </w:r>
+      <w:r>
+        <w:rPr>
+          <w:rFonts w:hint="eastAsia"/>
+          <w:b/>
+          <w:bCs/>
+        </w:rPr>
+        <w:t>，类似于</w:t>
+      </w:r>
+      <w:r>
+        <w:rPr>
+          <w:rFonts w:hint="eastAsia"/>
+          <w:b/>
+          <w:bCs/>
+        </w:rPr>
+        <w:t>D</w:t>
+      </w:r>
+      <w:r>
+        <w:rPr>
+          <w:b/>
+          <w:bCs/>
+        </w:rPr>
+        <w:t>eco</w:t>
+      </w:r>
+      <w:r>
+        <w:rPr>
+          <w:rFonts w:hint="eastAsia"/>
+          <w:b/>
+          <w:bCs/>
+        </w:rPr>
+        <w:t>他们的做法，用来调节全局耦合强度，从而中和我们规模扩大导致的连接过强出来的FC过高的结果。</w:t>
+      </w:r>
+      <w:r>
+        <w:rPr>
+          <w:rFonts w:hint="eastAsia"/>
+          <w:b/>
+          <w:bCs/>
+        </w:rPr>
+        <w:t>（曾龙斌，优先级较高）</w:t>
+      </w:r>
+    </w:p>
+    <w:p>
+      <w:pPr>
+        <w:pStyle w:val="a3"/>
+        <w:numPr>
+          <w:ilvl w:val="0"/>
+          <w:numId w:val="7"/>
+        </w:numPr>
+        <w:ind w:firstLineChars="0"/>
+        <w:rPr>
+          <w:b/>
+          <w:bCs/>
+        </w:rPr>
+      </w:pPr>
+      <w:r>
+        <w:rPr>
+          <w:rFonts w:hint="eastAsia"/>
+          <w:b/>
+          <w:bCs/>
+        </w:rPr>
+        <w:t>静息态中</w:t>
+      </w:r>
+      <w:r>
+        <w:rPr>
+          <w:rFonts w:hint="eastAsia"/>
+          <w:b/>
+          <w:bCs/>
+          <w:color w:val="FF0000"/>
+        </w:rPr>
+        <w:t>补充听觉或视觉的信号</w:t>
+      </w:r>
+      <w:r>
+        <w:rPr>
+          <w:rFonts w:hint="eastAsia"/>
+          <w:b/>
+          <w:bCs/>
+        </w:rPr>
+        <w:t>。（王捷翔，优先级较后）</w:t>
+      </w:r>
+    </w:p>
+    <w:p>
+      <w:pPr>
+        <w:pStyle w:val="a3"/>
+        <w:numPr>
+          <w:ilvl w:val="0"/>
+          <w:numId w:val="7"/>
+        </w:numPr>
+        <w:ind w:firstLineChars="0"/>
+        <w:rPr>
+          <w:b/>
+          <w:bCs/>
+        </w:rPr>
+      </w:pPr>
+      <w:r>
+        <w:rPr>
+          <w:rFonts w:hint="eastAsia"/>
+          <w:b/>
+          <w:bCs/>
+          <w:color w:val="FF0000"/>
+        </w:rPr>
+        <w:t>D</w:t>
+      </w:r>
+      <w:r>
+        <w:rPr>
+          <w:b/>
+          <w:bCs/>
+          <w:color w:val="FF0000"/>
+        </w:rPr>
+        <w:t>TI</w:t>
+      </w:r>
+      <w:r>
+        <w:rPr>
+          <w:rFonts w:hint="eastAsia"/>
+          <w:b/>
+          <w:bCs/>
+          <w:color w:val="FF0000"/>
+        </w:rPr>
+        <w:t>做扰动或破坏</w:t>
+      </w:r>
+      <w:r>
+        <w:rPr>
+          <w:rFonts w:hint="eastAsia"/>
+          <w:b/>
+          <w:bCs/>
+        </w:rPr>
+        <w:t>对静息态的影响</w:t>
+      </w:r>
+      <w:r>
+        <w:rPr>
+          <w:rFonts w:hint="eastAsia"/>
+          <w:b/>
+          <w:bCs/>
+        </w:rPr>
+        <w:t>（曾龙斌，调研一下dti的null</w:t>
+      </w:r>
+      <w:r>
+        <w:rPr>
+          <w:b/>
+          <w:bCs/>
+        </w:rPr>
+        <w:t xml:space="preserve"> hypothesis</w:t>
+      </w:r>
+      <w:r>
+        <w:rPr>
+          <w:rFonts w:hint="eastAsia"/>
+          <w:b/>
+          <w:bCs/>
+        </w:rPr>
+        <w:t>）</w:t>
+      </w:r>
+      <w:r>
+        <w:rPr>
+          <w:rFonts w:hint="eastAsia"/>
+          <w:b/>
+          <w:bCs/>
+        </w:rPr>
+        <w:t>。</w:t>
+      </w:r>
+      <w:r>
+        <w:rPr>
+          <w:rFonts w:hint="eastAsia"/>
+          <w:b/>
+          <w:bCs/>
+        </w:rPr>
+        <w:t>（6月2</w:t>
+      </w:r>
+      <w:r>
+        <w:rPr>
+          <w:b/>
+          <w:bCs/>
+        </w:rPr>
+        <w:t>3</w:t>
+      </w:r>
+      <w:r>
+        <w:rPr>
+          <w:rFonts w:hint="eastAsia"/>
+          <w:b/>
+          <w:bCs/>
+        </w:rPr>
+        <w:t>日）</w:t>
+      </w:r>
+    </w:p>
+    <w:p>
+      <w:pPr>
+        <w:pStyle w:val="a3"/>
+        <w:numPr>
+          <w:ilvl w:val="0"/>
+          <w:numId w:val="7"/>
+        </w:numPr>
+        <w:ind w:firstLineChars="0"/>
+        <w:rPr>
+          <w:b/>
+          <w:bCs/>
+        </w:rPr>
+      </w:pPr>
+      <w:r>
+        <w:rPr>
+          <w:rFonts w:hint="eastAsia"/>
+          <w:b/>
+          <w:bCs/>
+        </w:rPr>
+        <w:lastRenderedPageBreak/>
+        <w:t>后续完成任务态下，</w:t>
+      </w:r>
+      <w:r>
+        <w:rPr>
+          <w:rFonts w:hint="eastAsia"/>
+          <w:b/>
+          <w:bCs/>
+          <w:color w:val="FF0000"/>
+        </w:rPr>
+        <w:t>规模和度</w:t>
+      </w:r>
+      <w:r>
+        <w:rPr>
+          <w:rFonts w:hint="eastAsia"/>
+          <w:b/>
+          <w:bCs/>
+        </w:rPr>
+        <w:t>对任务效果的实验</w:t>
+      </w:r>
+      <w:r>
+        <w:rPr>
+          <w:rFonts w:hint="eastAsia"/>
+          <w:b/>
+          <w:bCs/>
+        </w:rPr>
+        <w:t>。（王捷翔）</w:t>
+      </w:r>
+    </w:p>
+    <w:p>
+      <w:pPr>
+        <w:rPr>
+          <w:b/>
+          <w:bCs/>
+        </w:rPr>
+      </w:pPr>
+    </w:p>
+    <w:p>
+      <w:pPr>
+        <w:rPr>
+          <w:b/>
+          <w:bCs/>
+        </w:rPr>
+      </w:pPr>
+      <w:r>
+        <w:rPr>
+          <w:b/>
+          <w:bCs/>
+        </w:rPr>
+        <w:t>2023年6月</w:t>
+      </w:r>
+      <w:r>
+        <w:rPr>
+          <w:b/>
+          <w:bCs/>
+        </w:rPr>
+        <w:t>25</w:t>
+      </w:r>
+      <w:r>
+        <w:rPr>
+          <w:b/>
+          <w:bCs/>
+        </w:rPr>
+        <w:t>日星期</w:t>
+      </w:r>
+      <w:r>
+        <w:rPr>
+          <w:rFonts w:hint="eastAsia"/>
+          <w:b/>
+          <w:bCs/>
+        </w:rPr>
+        <w:t>日</w:t>
+      </w:r>
+    </w:p>
+    <w:p>
+      <w:pPr>
+        <w:pStyle w:val="a3"/>
+        <w:numPr>
+          <w:ilvl w:val="0"/>
+          <w:numId w:val="9"/>
+        </w:numPr>
+        <w:ind w:firstLineChars="0"/>
+        <w:rPr>
+          <w:b/>
+          <w:bCs/>
+        </w:rPr>
+      </w:pPr>
+      <w:r>
+        <w:rPr>
+          <w:rFonts w:hint="eastAsia"/>
+          <w:b/>
+          <w:bCs/>
+        </w:rPr>
+        <w:t>上述几个问题效果都没有太好，无论是平滑还是尺度全局缩放，正在调查原因。通过gui</w:t>
+      </w:r>
+      <w:r>
+        <w:rPr>
+          <w:b/>
+          <w:bCs/>
+        </w:rPr>
+        <w:t>=0,</w:t>
+      </w:r>
+      <w:r>
+        <w:rPr>
+          <w:rFonts w:hint="eastAsia"/>
+          <w:b/>
+          <w:bCs/>
+        </w:rPr>
+        <w:t>完全孤立神经元的区域间bold信号关系。</w:t>
+      </w:r>
+    </w:p>
+    <w:p>
+      <w:pPr>
+        <w:pStyle w:val="a3"/>
+        <w:numPr>
+          <w:ilvl w:val="0"/>
+          <w:numId w:val="9"/>
+        </w:numPr>
+        <w:ind w:firstLineChars="0"/>
+        <w:rPr>
+          <w:b/>
+          <w:bCs/>
+        </w:rPr>
+      </w:pPr>
+      <w:r>
+        <w:rPr>
+          <w:rFonts w:hint="eastAsia"/>
+          <w:b/>
+          <w:bCs/>
+        </w:rPr>
+        <w:t>通过原始生物数据上，查看dti与resting</w:t>
+      </w:r>
+      <w:r>
+        <w:rPr>
+          <w:b/>
+          <w:bCs/>
+        </w:rPr>
+        <w:t xml:space="preserve"> </w:t>
+      </w:r>
+      <w:r>
+        <w:rPr>
+          <w:rFonts w:hint="eastAsia"/>
+          <w:b/>
+          <w:bCs/>
+        </w:rPr>
+        <w:t>fc的关系，以及丘脑脑区对其他脑区活动是否有相关关系。</w:t>
+      </w:r>
+    </w:p>
+    <w:p>
+      <w:pPr>
+        <w:pStyle w:val="a3"/>
+        <w:numPr>
+          <w:ilvl w:val="0"/>
+          <w:numId w:val="9"/>
+        </w:numPr>
+        <w:ind w:firstLineChars="0"/>
+        <w:rPr>
+          <w:b/>
+          <w:bCs/>
+        </w:rPr>
+      </w:pPr>
+      <w:r>
+        <w:rPr>
+          <w:rFonts w:hint="eastAsia"/>
+          <w:b/>
+          <w:bCs/>
+        </w:rPr>
+        <w:t>把dti的null</w:t>
+      </w:r>
+      <w:r>
+        <w:rPr>
+          <w:b/>
+          <w:bCs/>
+        </w:rPr>
+        <w:t xml:space="preserve"> </w:t>
+      </w:r>
+      <w:r>
+        <w:rPr>
+          <w:rFonts w:hint="eastAsia"/>
+          <w:b/>
+          <w:bCs/>
+        </w:rPr>
+        <w:t>h</w:t>
+      </w:r>
+      <w:r>
+        <w:rPr>
+          <w:b/>
+          <w:bCs/>
+        </w:rPr>
+        <w:t>ypothesis</w:t>
+      </w:r>
+      <w:r>
+        <w:rPr>
+          <w:rFonts w:hint="eastAsia"/>
+          <w:b/>
+          <w:bCs/>
+        </w:rPr>
+        <w:t>建立起来</w:t>
+      </w:r>
+      <w:r>
+        <w:rPr>
+          <w:rFonts w:hint="eastAsia"/>
+          <w:b/>
+          <w:bCs/>
+        </w:rPr>
+        <w:t>（dt</w:t>
+      </w:r>
+      <w:r>
+        <w:rPr>
+          <w:b/>
+          <w:bCs/>
+        </w:rPr>
+        <w:t>i</w:t>
+      </w:r>
+      <w:r>
+        <w:rPr>
+          <w:rFonts w:hint="eastAsia"/>
+          <w:b/>
+          <w:bCs/>
+        </w:rPr>
+        <w:t>建模已经做好</w:t>
+      </w:r>
+      <w:r>
+        <w:rPr>
+          <w:rFonts w:hint="eastAsia"/>
+          <w:b/>
+          <w:bCs/>
+        </w:rPr>
+        <w:t>，正在</w:t>
+      </w:r>
+      <w:r>
+        <w:rPr>
+          <w:rFonts w:hint="eastAsia"/>
+          <w:b/>
+          <w:bCs/>
+        </w:rPr>
+        <w:t>生成）</w:t>
+      </w:r>
+      <w:r>
+        <w:rPr>
+          <w:rFonts w:hint="eastAsia"/>
+          <w:b/>
+          <w:bCs/>
+        </w:rPr>
+        <w:t>。</w:t>
+      </w:r>
+    </w:p>
+    <w:p>
+      <w:pPr>
+        <w:rPr>
+          <w:b/>
+          <w:bCs/>
+        </w:rPr>
+      </w:pPr>
+    </w:p>
+    <w:p>
+      <w:pPr>
+        <w:rPr>
+          <w:b/>
+          <w:bCs/>
+        </w:rPr>
+      </w:pPr>
+    </w:p>
+    <w:p>
+      <w:pPr>
+        <w:rPr>
+          <w:b/>
+          <w:bCs/>
+        </w:rPr>
+      </w:pPr>
+      <w:r>
+        <w:rPr>
+          <w:b/>
+          <w:bCs/>
+        </w:rPr>
+        <w:t>2023年6月26日星期一</w:t>
+      </w:r>
+    </w:p>
+    <w:p>
+      <w:pPr>
+        <w:pStyle w:val="a3"/>
+        <w:numPr>
+          <w:ilvl w:val="0"/>
+          <w:numId w:val="11"/>
+        </w:numPr>
+        <w:ind w:firstLineChars="0"/>
+        <w:rPr>
+          <w:b/>
+          <w:bCs/>
+        </w:rPr>
+      </w:pPr>
+      <w:r>
+        <w:rPr>
+          <w:rFonts w:hint="eastAsia"/>
+          <w:b/>
+          <w:bCs/>
+        </w:rPr>
+        <w:t>发现问题：在新模型0</w:t>
+      </w:r>
+      <w:r>
+        <w:rPr>
+          <w:b/>
+          <w:bCs/>
+        </w:rPr>
+        <w:t>.1</w:t>
+      </w:r>
+      <w:r>
+        <w:rPr>
+          <w:rFonts w:hint="eastAsia"/>
+          <w:b/>
+          <w:bCs/>
+        </w:rPr>
+        <w:t>ms迭代下，3hz的初始基本状态下，任务态和静息态同化在非输入脑区的发放率序列会出现</w:t>
+      </w:r>
+      <w:r>
+        <w:rPr>
+          <w:rFonts w:hint="eastAsia"/>
+          <w:b/>
+          <w:bCs/>
+          <w:color w:val="FF0000"/>
+        </w:rPr>
+        <w:t>断层</w:t>
+      </w:r>
+      <w:r>
+        <w:rPr>
+          <w:rFonts w:hint="eastAsia"/>
+          <w:b/>
+          <w:bCs/>
+        </w:rPr>
+        <w:t>现象</w:t>
+      </w:r>
+      <w:r>
+        <w:rPr>
+          <w:rFonts w:hint="eastAsia"/>
+          <w:b/>
+          <w:bCs/>
+        </w:rPr>
+        <w:t>（</w:t>
+      </w:r>
+      <w:r>
+        <w:rPr>
+          <w:rFonts w:hint="eastAsia"/>
+          <w:b/>
+          <w:bCs/>
+        </w:rPr>
+        <w:t>这</w:t>
+      </w:r>
+      <w:r>
+        <w:rPr>
+          <w:rFonts w:hint="eastAsia"/>
+          <w:b/>
+          <w:bCs/>
+        </w:rPr>
+        <w:t>种状态，实际上是不合理的），导致bold信号会出现断层，最后导致模拟的FC正态偏高。</w:t>
+      </w:r>
+    </w:p>
+    <w:p>
+      <w:pPr>
+        <w:pStyle w:val="a3"/>
+        <w:ind w:left="360" w:firstLineChars="0" w:firstLine="0"/>
+        <w:rPr>
+          <w:rFonts w:hint="eastAsia"/>
+          <w:b/>
+          <w:bCs/>
+        </w:rPr>
+      </w:pPr>
+    </w:p>
+    <w:p>
+      <w:pPr>
+        <w:pStyle w:val="a3"/>
+        <w:ind w:left="360" w:firstLineChars="0" w:firstLine="0"/>
+        <w:rPr>
+          <w:b/>
+          <w:bCs/>
+          <w:noProof/>
+        </w:rPr>
+      </w:pPr>
+      <w:r>
+        <w:rPr>
+          <w:b/>
+          <w:bCs/>
+          <w:noProof/>
+        </w:rPr>
+        <w:drawing>
+          <wp:inline distT="0" distB="0" distL="0" distR="0">
+            <wp:extent cx="5274310" cy="5274310"/>
+            <wp:effectExtent l="0" t="0" r="2540" b="2540"/>
+            <wp:docPr id="6" name="图片 6" descr="C:\Users\dell\Desktop\total.png"/>
+            <wp:cNvGraphicFramePr>
+              <a:graphicFrameLocks xmlns:a="http://schemas.openxmlformats.org/drawingml/2006/main" noChangeAspect="1"/>
+            </wp:cNvGraphicFramePr>
+            <a:graphic xmlns:a="http://schemas.openxmlformats.org/drawingml/2006/main">
+              <a:graphicData uri="http://schemas.openxmlformats.org/drawingml/2006/picture">
+                <pic:pic xmlns:pic="http://schemas.openxmlformats.org/drawingml/2006/picture">
+                  <pic:nvPicPr>
+                    <pic:cNvPr id="0" name="Picture 6" descr="C:\Users\dell\Desktop\total.png"/>
+                    <pic:cNvPicPr>
+                      <a:picLocks noChangeAspect="1" noChangeArrowheads="1"/>
+                    </pic:cNvPicPr>
+                  </pic:nvPicPr>
+                  <pic:blipFill>
+                    <a:blip r:embed="rId12">
+                      <a:extLst>
+                        <a:ext uri="{28A0092B-C50C-407E-A947-70E740481C1C}">
+                          <a14:useLocalDpi xmlns:a14="http://schemas.microsoft.com/office/drawing/2010/main" val="0"/>
+                        </a:ext>
+                      </a:extLst>
+                    </a:blip>
+                    <a:srcRect/>
+                    <a:stretch>
+                      <a:fillRect/>
+                    </a:stretch>
+                  </pic:blipFill>
+                  <pic:spPr bwMode="auto">
+                    <a:xfrm>
+                      <a:off x="0" y="0"/>
+                      <a:ext cx="5274310" cy="5274310"/>
+                    </a:xfrm>
+                    <a:prstGeom prst="rect">
+                      <a:avLst/>
+                    </a:prstGeom>
+                    <a:noFill/>
+                    <a:ln>
+                      <a:noFill/>
+                    </a:ln>
+                  </pic:spPr>
+                </pic:pic>
+              </a:graphicData>
+            </a:graphic>
+          </wp:inline>
+        </w:drawing>
+      </w:r>
+    </w:p>
+    <w:p>
+      <w:pPr>
+        <w:pStyle w:val="a3"/>
+        <w:ind w:left="360" w:firstLineChars="0" w:firstLine="0"/>
+        <w:rPr>
+          <w:rFonts w:hint="eastAsia"/>
+          <w:b/>
+          <w:bCs/>
+        </w:rPr>
+      </w:pPr>
+      <w:r>
+        <w:rPr>
+          <w:b/>
+          <w:bCs/>
+        </w:rPr>
+        <w:t xml:space="preserve"> </w:t>
+      </w:r>
+      <w:r>
+        <w:rPr>
+          <w:b/>
+          <w:bCs/>
+          <w:noProof/>
+        </w:rPr>
+        <w:lastRenderedPageBreak/>
+        <w:drawing>
+          <wp:inline distT="0" distB="0" distL="0" distR="0">
+            <wp:extent cx="5139732" cy="1927400"/>
+            <wp:effectExtent l="0" t="0" r="3810" b="0"/>
+            <wp:docPr id="5" name="图片 5" descr="C:\Users\dell\AppData\Local\Temp\WeChat Files\480ca49386ecda8a613080a040810f2.png"/>
+            <wp:cNvGraphicFramePr>
+              <a:graphicFrameLocks xmlns:a="http://schemas.openxmlformats.org/drawingml/2006/main" noChangeAspect="1"/>
+            </wp:cNvGraphicFramePr>
+            <a:graphic xmlns:a="http://schemas.openxmlformats.org/drawingml/2006/main">
+              <a:graphicData uri="http://schemas.openxmlformats.org/drawingml/2006/picture">
+                <pic:pic xmlns:pic="http://schemas.openxmlformats.org/drawingml/2006/picture">
+                  <pic:nvPicPr>
+                    <pic:cNvPr id="0" name="Picture 5" descr="C:\Users\dell\AppData\Local\Temp\WeChat Files\480ca49386ecda8a613080a040810f2.png"/>
+                    <pic:cNvPicPr>
+                      <a:picLocks noChangeAspect="1" noChangeArrowheads="1"/>
+                    </pic:cNvPicPr>
+                  </pic:nvPicPr>
+                  <pic:blipFill>
+                    <a:blip r:embed="rId13" cstate="print">
+                      <a:extLst>
+                        <a:ext uri="{28A0092B-C50C-407E-A947-70E740481C1C}">
+                          <a14:useLocalDpi xmlns:a14="http://schemas.microsoft.com/office/drawing/2010/main" val="0"/>
+                        </a:ext>
+                      </a:extLst>
+                    </a:blip>
+                    <a:srcRect/>
+                    <a:stretch>
+                      <a:fillRect/>
+                    </a:stretch>
+                  </pic:blipFill>
+                  <pic:spPr bwMode="auto">
+                    <a:xfrm>
+                      <a:off x="0" y="0"/>
+                      <a:ext cx="5183701" cy="1943888"/>
+                    </a:xfrm>
+                    <a:prstGeom prst="rect">
+                      <a:avLst/>
+                    </a:prstGeom>
+                    <a:noFill/>
+                    <a:ln>
+                      <a:noFill/>
+                    </a:ln>
+                  </pic:spPr>
+                </pic:pic>
+              </a:graphicData>
+            </a:graphic>
+          </wp:inline>
+        </w:drawing>
+      </w:r>
+      <w:r>
+        <w:rPr>
+          <w:b/>
+          <w:bCs/>
+        </w:rPr>
+        <w:t xml:space="preserve"> </w:t>
+      </w:r>
+      <w:r>
+        <w:rPr>
+          <w:b/>
+          <w:bCs/>
+          <w:noProof/>
+        </w:rPr>
+        <w:drawing>
+          <wp:inline distT="0" distB="0" distL="0" distR="0">
+            <wp:extent cx="5274310" cy="1977866"/>
+            <wp:effectExtent l="0" t="0" r="2540" b="3810"/>
+            <wp:docPr id="2" name="图片 2" descr="C:\Users\dell\AppData\Local\Temp\WeChat Files\8bc80bd40301e8e2e222892e241b83f.png"/>
+            <wp:cNvGraphicFramePr>
+              <a:graphicFrameLocks xmlns:a="http://schemas.openxmlformats.org/drawingml/2006/main" noChangeAspect="1"/>
+            </wp:cNvGraphicFramePr>
+            <a:graphic xmlns:a="http://schemas.openxmlformats.org/drawingml/2006/main">
+              <a:graphicData uri="http://schemas.openxmlformats.org/drawingml/2006/picture">
+                <pic:pic xmlns:pic="http://schemas.openxmlformats.org/drawingml/2006/picture">
+                  <pic:nvPicPr>
+                    <pic:cNvPr id="0" name="Picture 3" descr="C:\Users\dell\AppData\Local\Temp\WeChat Files\8bc80bd40301e8e2e222892e241b83f.png"/>
+                    <pic:cNvPicPr>
+                      <a:picLocks noChangeAspect="1" noChangeArrowheads="1"/>
+                    </pic:cNvPicPr>
+                  </pic:nvPicPr>
+                  <pic:blipFill>
+                    <a:blip r:embed="rId14" cstate="print">
+                      <a:extLst>
+                        <a:ext uri="{28A0092B-C50C-407E-A947-70E740481C1C}">
+                          <a14:useLocalDpi xmlns:a14="http://schemas.microsoft.com/office/drawing/2010/main" val="0"/>
+                        </a:ext>
+                      </a:extLst>
+                    </a:blip>
+                    <a:srcRect/>
+                    <a:stretch>
+                      <a:fillRect/>
+                    </a:stretch>
+                  </pic:blipFill>
+                  <pic:spPr bwMode="auto">
+                    <a:xfrm>
+                      <a:off x="0" y="0"/>
+                      <a:ext cx="5274310" cy="1977866"/>
+                    </a:xfrm>
+                    <a:prstGeom prst="rect">
+                      <a:avLst/>
+                    </a:prstGeom>
+                    <a:noFill/>
+                    <a:ln>
+                      <a:noFill/>
+                    </a:ln>
+                  </pic:spPr>
+                </pic:pic>
+              </a:graphicData>
+            </a:graphic>
+          </wp:inline>
+        </w:drawing>
+      </w:r>
+    </w:p>
+    <w:p>
+      <w:pPr>
+        <w:rPr>
+          <w:b/>
+          <w:bCs/>
+        </w:rPr>
+      </w:pPr>
+      <w:r>
+        <w:rPr>
+          <w:b/>
+          <w:bCs/>
+        </w:rPr>
+        <w:t xml:space="preserve">Null hypothesis: </w:t>
+      </w:r>
+      <w:r>
+        <w:rPr>
+          <w:b/>
+          <w:bCs/>
+        </w:rPr>
+        <w:t>This method systematically destroys network topology by r</w:t>
+      </w:r>
+      <w:r>
+        <w:rPr>
+          <w:b/>
+          <w:bCs/>
+        </w:rPr>
+        <w:t xml:space="preserve">andomly </w:t>
+      </w:r>
+      <w:r>
+        <w:rPr>
+          <w:rFonts w:hint="eastAsia"/>
+          <w:b/>
+          <w:bCs/>
+        </w:rPr>
+        <w:t>re</w:t>
+      </w:r>
+      <w:r>
+        <w:rPr>
+          <w:b/>
+          <w:bCs/>
+        </w:rPr>
+        <w:t>wiring of edges</w:t>
+      </w:r>
+      <w:r>
+        <w:rPr>
+          <w:b/>
+          <w:bCs/>
+        </w:rPr>
+        <w:t xml:space="preserve"> while preserving network size, degree distribution, density, and the intrinsic-network assignment of the nodes</w:t>
+      </w:r>
+    </w:p>
+    <w:p>
+      <w:pPr>
+        <w:pStyle w:val="a3"/>
+        <w:numPr>
+          <w:ilvl w:val="0"/>
+          <w:numId w:val="10"/>
+        </w:numPr>
+        <w:ind w:firstLineChars="0"/>
+        <w:rPr>
+          <w:b/>
+          <w:bCs/>
+        </w:rPr>
+      </w:pPr>
+      <w:r>
+        <w:rPr>
+          <w:rFonts w:hint="eastAsia"/>
+          <w:b/>
+          <w:bCs/>
+        </w:rPr>
+        <w:t>E</w:t>
+      </w:r>
+      <w:r>
+        <w:rPr>
+          <w:b/>
+          <w:bCs/>
+        </w:rPr>
+        <w:t>-R</w:t>
+      </w:r>
+      <w:r>
+        <w:rPr>
+          <w:rFonts w:hint="eastAsia"/>
+          <w:b/>
+          <w:bCs/>
+        </w:rPr>
+        <w:t>随机图</w:t>
+      </w:r>
+    </w:p>
+    <w:p>
+      <w:pPr>
+        <w:pStyle w:val="a3"/>
+        <w:numPr>
+          <w:ilvl w:val="0"/>
+          <w:numId w:val="10"/>
+        </w:numPr>
+        <w:ind w:firstLineChars="0"/>
+        <w:rPr>
+          <w:rFonts w:hint="eastAsia"/>
+          <w:b/>
+          <w:bCs/>
+        </w:rPr>
+      </w:pPr>
+      <w:r>
+        <w:rPr>
+          <w:b/>
+          <w:bCs/>
+        </w:rPr>
+        <w:t>W-S</w:t>
+      </w:r>
+      <w:r>
+        <w:rPr>
+          <w:rFonts w:hint="eastAsia"/>
+          <w:b/>
+          <w:bCs/>
+        </w:rPr>
+        <w:t>小世界模型</w:t>
       </w:r>
       <w:bookmarkStart w:id="0" w:name="_GoBack"/>
       <w:bookmarkEnd w:id="0"/>
@@ -1979,9 +3425,338 @@
 </w:document>
 </file>
 
+<file path=word/endnotes.xml><?xml version="1.0" encoding="utf-8"?>
+<w:endnotes xmlns:wpc="http://schemas.microsoft.com/office/word/2010/wordprocessingCanvas" xmlns:cx="http://schemas.microsoft.com/office/drawing/2014/chartex" xmlns:mc="http://schemas.openxmlformats.org/markup-compatibility/2006" xmlns:o="urn:schemas-microsoft-com:office:office" xmlns:r="http://schemas.openxmlformats.org/officeDocument/2006/relationships" xmlns:m="http://schemas.openxmlformats.org/officeDocument/2006/math" xmlns:v="urn:schemas-microsoft-com:vml" xmlns:wp14="http://schemas.microsoft.com/office/word/2010/wordprocessingDrawing" xmlns:wp="http://schemas.openxmlformats.org/drawingml/2006/wordprocessingDrawing" xmlns:w10="urn:schemas-microsoft-com:office:word" xmlns:w="http://schemas.openxmlformats.org/wordprocessingml/2006/main" xmlns:w14="http://schemas.microsoft.com/office/word/2010/wordml" xmlns:w15="http://schemas.microsoft.com/office/word/2012/wordml" xmlns:w16se="http://schemas.microsoft.com/office/word/2015/wordml/symex" xmlns:wpg="http://schemas.microsoft.com/office/word/2010/wordprocessingGroup" xmlns:wpi="http://schemas.microsoft.com/office/word/2010/wordprocessingInk" xmlns:wne="http://schemas.microsoft.com/office/word/2006/wordml" xmlns:wps="http://schemas.microsoft.com/office/word/2010/wordprocessingShape" mc:Ignorable="w14 w15 w16se wp14">
+  <w:endnote w:type="separator" w:id="-1">
+    <w:p>
+      <w:r>
+        <w:separator/>
+      </w:r>
+    </w:p>
+  </w:endnote>
+  <w:endnote w:type="continuationSeparator" w:id="0">
+    <w:p>
+      <w:r>
+        <w:continuationSeparator/>
+      </w:r>
+    </w:p>
+  </w:endnote>
+</w:endnotes>
+</file>
+
+<file path=word/footnotes.xml><?xml version="1.0" encoding="utf-8"?>
+<w:footnotes xmlns:wpc="http://schemas.microsoft.com/office/word/2010/wordprocessingCanvas" xmlns:cx="http://schemas.microsoft.com/office/drawing/2014/chartex" xmlns:mc="http://schemas.openxmlformats.org/markup-compatibility/2006" xmlns:o="urn:schemas-microsoft-com:office:office" xmlns:r="http://schemas.openxmlformats.org/officeDocument/2006/relationships" xmlns:m="http://schemas.openxmlformats.org/officeDocument/2006/math" xmlns:v="urn:schemas-microsoft-com:vml" xmlns:wp14="http://schemas.microsoft.com/office/word/2010/wordprocessingDrawing" xmlns:wp="http://schemas.openxmlformats.org/drawingml/2006/wordprocessingDrawing" xmlns:w10="urn:schemas-microsoft-com:office:word" xmlns:w="http://schemas.openxmlformats.org/wordprocessingml/2006/main" xmlns:w14="http://schemas.microsoft.com/office/word/2010/wordml" xmlns:w15="http://schemas.microsoft.com/office/word/2012/wordml" xmlns:w16se="http://schemas.microsoft.com/office/word/2015/wordml/symex" xmlns:wpg="http://schemas.microsoft.com/office/word/2010/wordprocessingGroup" xmlns:wpi="http://schemas.microsoft.com/office/word/2010/wordprocessingInk" xmlns:wne="http://schemas.microsoft.com/office/word/2006/wordml" xmlns:wps="http://schemas.microsoft.com/office/word/2010/wordprocessingShape" mc:Ignorable="w14 w15 w16se wp14">
+  <w:footnote w:type="separator" w:id="-1">
+    <w:p>
+      <w:r>
+        <w:separator/>
+      </w:r>
+    </w:p>
+  </w:footnote>
+  <w:footnote w:type="continuationSeparator" w:id="0">
+    <w:p>
+      <w:r>
+        <w:continuationSeparator/>
+      </w:r>
+    </w:p>
+  </w:footnote>
+</w:footnotes>
+</file>
+
 <file path=word/numbering.xml><?xml version="1.0" encoding="utf-8"?>
 <w:numbering xmlns:wpc="http://schemas.microsoft.com/office/word/2010/wordprocessingCanvas" xmlns:cx="http://schemas.microsoft.com/office/drawing/2014/chartex" xmlns:mc="http://schemas.openxmlformats.org/markup-compatibility/2006" xmlns:o="urn:schemas-microsoft-com:office:office" xmlns:r="http://schemas.openxmlformats.org/officeDocument/2006/relationships" xmlns:m="http://schemas.openxmlformats.org/officeDocument/2006/math" xmlns:v="urn:schemas-microsoft-com:vml" xmlns:wp14="http://schemas.microsoft.com/office/word/2010/wordprocessingDrawing" xmlns:wp="http://schemas.openxmlformats.org/drawingml/2006/wordprocessingDrawing" xmlns:w10="urn:schemas-microsoft-com:office:word" xmlns:w="http://schemas.openxmlformats.org/wordprocessingml/2006/main" xmlns:w14="http://schemas.microsoft.com/office/word/2010/wordml" xmlns:w15="http://schemas.microsoft.com/office/word/2012/wordml" xmlns:w16se="http://schemas.microsoft.com/office/word/2015/wordml/symex" xmlns:wpg="http://schemas.microsoft.com/office/word/2010/wordprocessingGroup" xmlns:wpi="http://schemas.microsoft.com/office/word/2010/wordprocessingInk" xmlns:wne="http://schemas.microsoft.com/office/word/2006/wordml" xmlns:wps="http://schemas.microsoft.com/office/word/2010/wordprocessingShape" mc:Ignorable="w14 w15 w16se wp14">
   <w:abstractNum w:abstractNumId="0" w15:restartNumberingAfterBreak="0">
+    <w:nsid w:val="044A4349"/>
+    <w:multiLevelType w:val="hybridMultilevel"/>
+    <w:tmpl w:val="79CC1CFC"/>
+    <w:lvl w:ilvl="0" w:tplc="D87C9032">
+      <w:start w:val="1"/>
+      <w:numFmt w:val="decimal"/>
+      <w:lvlText w:val="%1."/>
+      <w:lvlJc w:val="left"/>
+      <w:pPr>
+        <w:ind w:left="720" w:hanging="360"/>
+      </w:pPr>
+      <w:rPr>
+        <w:rFonts w:hint="default"/>
+      </w:rPr>
+    </w:lvl>
+    <w:lvl w:ilvl="1" w:tplc="04090019" w:tentative="1">
+      <w:start w:val="1"/>
+      <w:numFmt w:val="lowerLetter"/>
+      <w:lvlText w:val="%2)"/>
+      <w:lvlJc w:val="left"/>
+      <w:pPr>
+        <w:ind w:left="1200" w:hanging="420"/>
+      </w:pPr>
+    </w:lvl>
+    <w:lvl w:ilvl="2" w:tplc="0409001B" w:tentative="1">
+      <w:start w:val="1"/>
+      <w:numFmt w:val="lowerRoman"/>
+      <w:lvlText w:val="%3."/>
+      <w:lvlJc w:val="right"/>
+      <w:pPr>
+        <w:ind w:left="1620" w:hanging="420"/>
+      </w:pPr>
+    </w:lvl>
+    <w:lvl w:ilvl="3" w:tplc="0409000F" w:tentative="1">
+      <w:start w:val="1"/>
+      <w:numFmt w:val="decimal"/>
+      <w:lvlText w:val="%4."/>
+      <w:lvlJc w:val="left"/>
+      <w:pPr>
+        <w:ind w:left="2040" w:hanging="420"/>
+      </w:pPr>
+    </w:lvl>
+    <w:lvl w:ilvl="4" w:tplc="04090019" w:tentative="1">
+      <w:start w:val="1"/>
+      <w:numFmt w:val="lowerLetter"/>
+      <w:lvlText w:val="%5)"/>
+      <w:lvlJc w:val="left"/>
+      <w:pPr>
+        <w:ind w:left="2460" w:hanging="420"/>
+      </w:pPr>
+    </w:lvl>
+    <w:lvl w:ilvl="5" w:tplc="0409001B" w:tentative="1">
+      <w:start w:val="1"/>
+      <w:numFmt w:val="lowerRoman"/>
+      <w:lvlText w:val="%6."/>
+      <w:lvlJc w:val="right"/>
+      <w:pPr>
+        <w:ind w:left="2880" w:hanging="420"/>
+      </w:pPr>
+    </w:lvl>
+    <w:lvl w:ilvl="6" w:tplc="0409000F" w:tentative="1">
+      <w:start w:val="1"/>
+      <w:numFmt w:val="decimal"/>
+      <w:lvlText w:val="%7."/>
+      <w:lvlJc w:val="left"/>
+      <w:pPr>
+        <w:ind w:left="3300" w:hanging="420"/>
+      </w:pPr>
+    </w:lvl>
+    <w:lvl w:ilvl="7" w:tplc="04090019" w:tentative="1">
+      <w:start w:val="1"/>
+      <w:numFmt w:val="lowerLetter"/>
+      <w:lvlText w:val="%8)"/>
+      <w:lvlJc w:val="left"/>
+      <w:pPr>
+        <w:ind w:left="3720" w:hanging="420"/>
+      </w:pPr>
+    </w:lvl>
+    <w:lvl w:ilvl="8" w:tplc="0409001B" w:tentative="1">
+      <w:start w:val="1"/>
+      <w:numFmt w:val="lowerRoman"/>
+      <w:lvlText w:val="%9."/>
+      <w:lvlJc w:val="right"/>
+      <w:pPr>
+        <w:ind w:left="4140" w:hanging="420"/>
+      </w:pPr>
+    </w:lvl>
+  </w:abstractNum>
+  <w:abstractNum w:abstractNumId="1" w15:restartNumberingAfterBreak="0">
+    <w:nsid w:val="07363FDF"/>
+    <w:multiLevelType w:val="hybridMultilevel"/>
+    <w:tmpl w:val="EB06DEBA"/>
+    <w:lvl w:ilvl="0" w:tplc="2528FC0C">
+      <w:start w:val="1"/>
+      <w:numFmt w:val="decimal"/>
+      <w:lvlText w:val="%1."/>
+      <w:lvlJc w:val="left"/>
+      <w:pPr>
+        <w:ind w:left="360" w:hanging="360"/>
+      </w:pPr>
+      <w:rPr>
+        <w:rFonts w:hint="default"/>
+      </w:rPr>
+    </w:lvl>
+    <w:lvl w:ilvl="1" w:tplc="04090019" w:tentative="1">
+      <w:start w:val="1"/>
+      <w:numFmt w:val="lowerLetter"/>
+      <w:lvlText w:val="%2)"/>
+      <w:lvlJc w:val="left"/>
+      <w:pPr>
+        <w:ind w:left="840" w:hanging="420"/>
+      </w:pPr>
+    </w:lvl>
+    <w:lvl w:ilvl="2" w:tplc="0409001B" w:tentative="1">
+      <w:start w:val="1"/>
+      <w:numFmt w:val="lowerRoman"/>
+      <w:lvlText w:val="%3."/>
+      <w:lvlJc w:val="right"/>
+      <w:pPr>
+        <w:ind w:left="1260" w:hanging="420"/>
+      </w:pPr>
+    </w:lvl>
+    <w:lvl w:ilvl="3" w:tplc="0409000F" w:tentative="1">
+      <w:start w:val="1"/>
+      <w:numFmt w:val="decimal"/>
+      <w:lvlText w:val="%4."/>
+      <w:lvlJc w:val="left"/>
+      <w:pPr>
+        <w:ind w:left="1680" w:hanging="420"/>
+      </w:pPr>
+    </w:lvl>
+    <w:lvl w:ilvl="4" w:tplc="04090019" w:tentative="1">
+      <w:start w:val="1"/>
+      <w:numFmt w:val="lowerLetter"/>
+      <w:lvlText w:val="%5)"/>
+      <w:lvlJc w:val="left"/>
+      <w:pPr>
+        <w:ind w:left="2100" w:hanging="420"/>
+      </w:pPr>
+    </w:lvl>
+    <w:lvl w:ilvl="5" w:tplc="0409001B" w:tentative="1">
+      <w:start w:val="1"/>
+      <w:numFmt w:val="lowerRoman"/>
+      <w:lvlText w:val="%6."/>
+      <w:lvlJc w:val="right"/>
+      <w:pPr>
+        <w:ind w:left="2520" w:hanging="420"/>
+      </w:pPr>
+    </w:lvl>
+    <w:lvl w:ilvl="6" w:tplc="0409000F" w:tentative="1">
+      <w:start w:val="1"/>
+      <w:numFmt w:val="decimal"/>
+      <w:lvlText w:val="%7."/>
+      <w:lvlJc w:val="left"/>
+      <w:pPr>
+        <w:ind w:left="2940" w:hanging="420"/>
+      </w:pPr>
+    </w:lvl>
+    <w:lvl w:ilvl="7" w:tplc="04090019" w:tentative="1">
+      <w:start w:val="1"/>
+      <w:numFmt w:val="lowerLetter"/>
+      <w:lvlText w:val="%8)"/>
+      <w:lvlJc w:val="left"/>
+      <w:pPr>
+        <w:ind w:left="3360" w:hanging="420"/>
+      </w:pPr>
+    </w:lvl>
+    <w:lvl w:ilvl="8" w:tplc="0409001B" w:tentative="1">
+      <w:start w:val="1"/>
+      <w:numFmt w:val="lowerRoman"/>
+      <w:lvlText w:val="%9."/>
+      <w:lvlJc w:val="right"/>
+      <w:pPr>
+        <w:ind w:left="3780" w:hanging="420"/>
+      </w:pPr>
+    </w:lvl>
+  </w:abstractNum>
+  <w:abstractNum w:abstractNumId="2" w15:restartNumberingAfterBreak="0">
+    <w:nsid w:val="0A260478"/>
+    <w:multiLevelType w:val="hybridMultilevel"/>
+    <w:tmpl w:val="2460D0C0"/>
+    <w:lvl w:ilvl="0" w:tplc="04090001">
+      <w:start w:val="1"/>
+      <w:numFmt w:val="bullet"/>
+      <w:lvlText w:val=""/>
+      <w:lvlJc w:val="left"/>
+      <w:pPr>
+        <w:ind w:left="420" w:hanging="420"/>
+      </w:pPr>
+      <w:rPr>
+        <w:rFonts w:ascii="Wingdings" w:hAnsi="Wingdings" w:hint="default"/>
+      </w:rPr>
+    </w:lvl>
+    <w:lvl w:ilvl="1" w:tplc="04090003" w:tentative="1">
+      <w:start w:val="1"/>
+      <w:numFmt w:val="bullet"/>
+      <w:lvlText w:val=""/>
+      <w:lvlJc w:val="left"/>
+      <w:pPr>
+        <w:ind w:left="840" w:hanging="420"/>
+      </w:pPr>
+      <w:rPr>
+        <w:rFonts w:ascii="Wingdings" w:hAnsi="Wingdings" w:hint="default"/>
+      </w:rPr>
+    </w:lvl>
+    <w:lvl w:ilvl="2" w:tplc="04090005" w:tentative="1">
+      <w:start w:val="1"/>
+      <w:numFmt w:val="bullet"/>
+      <w:lvlText w:val=""/>
+      <w:lvlJc w:val="left"/>
+      <w:pPr>
+        <w:ind w:left="1260" w:hanging="420"/>
+      </w:pPr>
+      <w:rPr>
+        <w:rFonts w:ascii="Wingdings" w:hAnsi="Wingdings" w:hint="default"/>
+      </w:rPr>
+    </w:lvl>
+    <w:lvl w:ilvl="3" w:tplc="04090001" w:tentative="1">
+      <w:start w:val="1"/>
+      <w:numFmt w:val="bullet"/>
+      <w:lvlText w:val=""/>
+      <w:lvlJc w:val="left"/>
+      <w:pPr>
+        <w:ind w:left="1680" w:hanging="420"/>
+      </w:pPr>
+      <w:rPr>
+        <w:rFonts w:ascii="Wingdings" w:hAnsi="Wingdings" w:hint="default"/>
+      </w:rPr>
+    </w:lvl>
+    <w:lvl w:ilvl="4" w:tplc="04090003" w:tentative="1">
+      <w:start w:val="1"/>
+      <w:numFmt w:val="bullet"/>
+      <w:lvlText w:val=""/>
+      <w:lvlJc w:val="left"/>
+      <w:pPr>
+        <w:ind w:left="2100" w:hanging="420"/>
+      </w:pPr>
+      <w:rPr>
+        <w:rFonts w:ascii="Wingdings" w:hAnsi="Wingdings" w:hint="default"/>
+      </w:rPr>
+    </w:lvl>
+    <w:lvl w:ilvl="5" w:tplc="04090005" w:tentative="1">
+      <w:start w:val="1"/>
+      <w:numFmt w:val="bullet"/>
+      <w:lvlText w:val=""/>
+      <w:lvlJc w:val="left"/>
+      <w:pPr>
+        <w:ind w:left="2520" w:hanging="420"/>
+      </w:pPr>
+      <w:rPr>
+        <w:rFonts w:ascii="Wingdings" w:hAnsi="Wingdings" w:hint="default"/>
+      </w:rPr>
+    </w:lvl>
+    <w:lvl w:ilvl="6" w:tplc="04090001" w:tentative="1">
+      <w:start w:val="1"/>
+      <w:numFmt w:val="bullet"/>
+      <w:lvlText w:val=""/>
+      <w:lvlJc w:val="left"/>
+      <w:pPr>
+        <w:ind w:left="2940" w:hanging="420"/>
+      </w:pPr>
+      <w:rPr>
+        <w:rFonts w:ascii="Wingdings" w:hAnsi="Wingdings" w:hint="default"/>
+      </w:rPr>
+    </w:lvl>
+    <w:lvl w:ilvl="7" w:tplc="04090003" w:tentative="1">
+      <w:start w:val="1"/>
+      <w:numFmt w:val="bullet"/>
+      <w:lvlText w:val=""/>
+      <w:lvlJc w:val="left"/>
+      <w:pPr>
+        <w:ind w:left="3360" w:hanging="420"/>
+      </w:pPr>
+      <w:rPr>
+        <w:rFonts w:ascii="Wingdings" w:hAnsi="Wingdings" w:hint="default"/>
+      </w:rPr>
+    </w:lvl>
+    <w:lvl w:ilvl="8" w:tplc="04090005" w:tentative="1">
+      <w:start w:val="1"/>
+      <w:numFmt w:val="bullet"/>
+      <w:lvlText w:val=""/>
+      <w:lvlJc w:val="left"/>
+      <w:pPr>
+        <w:ind w:left="3780" w:hanging="420"/>
+      </w:pPr>
+      <w:rPr>
+        <w:rFonts w:ascii="Wingdings" w:hAnsi="Wingdings" w:hint="default"/>
+      </w:rPr>
+    </w:lvl>
+  </w:abstractNum>
+  <w:abstractNum w:abstractNumId="3" w15:restartNumberingAfterBreak="0">
     <w:nsid w:val="0C084D33"/>
     <w:multiLevelType w:val="hybridMultilevel"/>
     <w:tmpl w:val="88468C9E"/>
@@ -2071,7 +3846,96 @@
       </w:pPr>
     </w:lvl>
   </w:abstractNum>
-  <w:abstractNum w:abstractNumId="1" w15:restartNumberingAfterBreak="0">
+  <w:abstractNum w:abstractNumId="4" w15:restartNumberingAfterBreak="0">
+    <w:nsid w:val="0E1E3885"/>
+    <w:multiLevelType w:val="hybridMultilevel"/>
+    <w:tmpl w:val="89481A22"/>
+    <w:lvl w:ilvl="0" w:tplc="A906D582">
+      <w:start w:val="1"/>
+      <w:numFmt w:val="decimal"/>
+      <w:lvlText w:val="%1."/>
+      <w:lvlJc w:val="left"/>
+      <w:pPr>
+        <w:ind w:left="720" w:hanging="360"/>
+      </w:pPr>
+      <w:rPr>
+        <w:rFonts w:hint="default"/>
+      </w:rPr>
+    </w:lvl>
+    <w:lvl w:ilvl="1" w:tplc="04090019" w:tentative="1">
+      <w:start w:val="1"/>
+      <w:numFmt w:val="lowerLetter"/>
+      <w:lvlText w:val="%2)"/>
+      <w:lvlJc w:val="left"/>
+      <w:pPr>
+        <w:ind w:left="1200" w:hanging="420"/>
+      </w:pPr>
+    </w:lvl>
+    <w:lvl w:ilvl="2" w:tplc="0409001B" w:tentative="1">
+      <w:start w:val="1"/>
+      <w:numFmt w:val="lowerRoman"/>
+      <w:lvlText w:val="%3."/>
+      <w:lvlJc w:val="right"/>
+      <w:pPr>
+        <w:ind w:left="1620" w:hanging="420"/>
+      </w:pPr>
+    </w:lvl>
+    <w:lvl w:ilvl="3" w:tplc="0409000F" w:tentative="1">
+      <w:start w:val="1"/>
+      <w:numFmt w:val="decimal"/>
+      <w:lvlText w:val="%4."/>
+      <w:lvlJc w:val="left"/>
+      <w:pPr>
+        <w:ind w:left="2040" w:hanging="420"/>
+      </w:pPr>
+    </w:lvl>
+    <w:lvl w:ilvl="4" w:tplc="04090019" w:tentative="1">
+      <w:start w:val="1"/>
+      <w:numFmt w:val="lowerLetter"/>
+      <w:lvlText w:val="%5)"/>
+      <w:lvlJc w:val="left"/>
+      <w:pPr>
+        <w:ind w:left="2460" w:hanging="420"/>
+      </w:pPr>
+    </w:lvl>
+    <w:lvl w:ilvl="5" w:tplc="0409001B" w:tentative="1">
+      <w:start w:val="1"/>
+      <w:numFmt w:val="lowerRoman"/>
+      <w:lvlText w:val="%6."/>
+      <w:lvlJc w:val="right"/>
+      <w:pPr>
+        <w:ind w:left="2880" w:hanging="420"/>
+      </w:pPr>
+    </w:lvl>
+    <w:lvl w:ilvl="6" w:tplc="0409000F" w:tentative="1">
+      <w:start w:val="1"/>
+      <w:numFmt w:val="decimal"/>
+      <w:lvlText w:val="%7."/>
+      <w:lvlJc w:val="left"/>
+      <w:pPr>
+        <w:ind w:left="3300" w:hanging="420"/>
+      </w:pPr>
+    </w:lvl>
+    <w:lvl w:ilvl="7" w:tplc="04090019" w:tentative="1">
+      <w:start w:val="1"/>
+      <w:numFmt w:val="lowerLetter"/>
+      <w:lvlText w:val="%8)"/>
+      <w:lvlJc w:val="left"/>
+      <w:pPr>
+        <w:ind w:left="3720" w:hanging="420"/>
+      </w:pPr>
+    </w:lvl>
+    <w:lvl w:ilvl="8" w:tplc="0409001B" w:tentative="1">
+      <w:start w:val="1"/>
+      <w:numFmt w:val="lowerRoman"/>
+      <w:lvlText w:val="%9."/>
+      <w:lvlJc w:val="right"/>
+      <w:pPr>
+        <w:ind w:left="4140" w:hanging="420"/>
+      </w:pPr>
+    </w:lvl>
+  </w:abstractNum>
+  <w:abstractNum w:abstractNumId="5" w15:restartNumberingAfterBreak="0">
     <w:nsid w:val="20481C5A"/>
     <w:multiLevelType w:val="hybridMultilevel"/>
     <w:tmpl w:val="D2C09DE2"/>
@@ -2184,7 +4048,7 @@
       </w:rPr>
     </w:lvl>
   </w:abstractNum>
-  <w:abstractNum w:abstractNumId="2" w15:restartNumberingAfterBreak="0">
+  <w:abstractNum w:abstractNumId="6" w15:restartNumberingAfterBreak="0">
     <w:nsid w:val="27662328"/>
     <w:multiLevelType w:val="hybridMultilevel"/>
     <w:tmpl w:val="276E147E"/>
@@ -2273,7 +4137,7 @@
       </w:pPr>
     </w:lvl>
   </w:abstractNum>
-  <w:abstractNum w:abstractNumId="3" w15:restartNumberingAfterBreak="0">
+  <w:abstractNum w:abstractNumId="7" w15:restartNumberingAfterBreak="0">
     <w:nsid w:val="339C296E"/>
     <w:multiLevelType w:val="hybridMultilevel"/>
     <w:tmpl w:val="19A2BF88"/>
@@ -2359,7 +4223,96 @@
       </w:pPr>
     </w:lvl>
   </w:abstractNum>
-  <w:abstractNum w:abstractNumId="4" w15:restartNumberingAfterBreak="0">
+  <w:abstractNum w:abstractNumId="8" w15:restartNumberingAfterBreak="0">
+    <w:nsid w:val="3F8D3788"/>
+    <w:multiLevelType w:val="hybridMultilevel"/>
+    <w:tmpl w:val="B5368A88"/>
+    <w:lvl w:ilvl="0" w:tplc="3A24CF98">
+      <w:start w:val="1"/>
+      <w:numFmt w:val="decimal"/>
+      <w:lvlText w:val="%1."/>
+      <w:lvlJc w:val="left"/>
+      <w:pPr>
+        <w:ind w:left="720" w:hanging="360"/>
+      </w:pPr>
+      <w:rPr>
+        <w:rFonts w:hint="default"/>
+      </w:rPr>
+    </w:lvl>
+    <w:lvl w:ilvl="1" w:tplc="04090019" w:tentative="1">
+      <w:start w:val="1"/>
+      <w:numFmt w:val="lowerLetter"/>
+      <w:lvlText w:val="%2)"/>
+      <w:lvlJc w:val="left"/>
+      <w:pPr>
+        <w:ind w:left="1200" w:hanging="420"/>
+      </w:pPr>
+    </w:lvl>
+    <w:lvl w:ilvl="2" w:tplc="0409001B" w:tentative="1">
+      <w:start w:val="1"/>
+      <w:numFmt w:val="lowerRoman"/>
+      <w:lvlText w:val="%3."/>
+      <w:lvlJc w:val="right"/>
+      <w:pPr>
+        <w:ind w:left="1620" w:hanging="420"/>
+      </w:pPr>
+    </w:lvl>
+    <w:lvl w:ilvl="3" w:tplc="0409000F" w:tentative="1">
+      <w:start w:val="1"/>
+      <w:numFmt w:val="decimal"/>
+      <w:lvlText w:val="%4."/>
+      <w:lvlJc w:val="left"/>
+      <w:pPr>
+        <w:ind w:left="2040" w:hanging="420"/>
+      </w:pPr>
+    </w:lvl>
+    <w:lvl w:ilvl="4" w:tplc="04090019" w:tentative="1">
+      <w:start w:val="1"/>
+      <w:numFmt w:val="lowerLetter"/>
+      <w:lvlText w:val="%5)"/>
+      <w:lvlJc w:val="left"/>
+      <w:pPr>
+        <w:ind w:left="2460" w:hanging="420"/>
+      </w:pPr>
+    </w:lvl>
+    <w:lvl w:ilvl="5" w:tplc="0409001B" w:tentative="1">
+      <w:start w:val="1"/>
+      <w:numFmt w:val="lowerRoman"/>
+      <w:lvlText w:val="%6."/>
+      <w:lvlJc w:val="right"/>
+      <w:pPr>
+        <w:ind w:left="2880" w:hanging="420"/>
+      </w:pPr>
+    </w:lvl>
+    <w:lvl w:ilvl="6" w:tplc="0409000F" w:tentative="1">
+      <w:start w:val="1"/>
+      <w:numFmt w:val="decimal"/>
+      <w:lvlText w:val="%7."/>
+      <w:lvlJc w:val="left"/>
+      <w:pPr>
+        <w:ind w:left="3300" w:hanging="420"/>
+      </w:pPr>
+    </w:lvl>
+    <w:lvl w:ilvl="7" w:tplc="04090019" w:tentative="1">
+      <w:start w:val="1"/>
+      <w:numFmt w:val="lowerLetter"/>
+      <w:lvlText w:val="%8)"/>
+      <w:lvlJc w:val="left"/>
+      <w:pPr>
+        <w:ind w:left="3720" w:hanging="420"/>
+      </w:pPr>
+    </w:lvl>
+    <w:lvl w:ilvl="8" w:tplc="0409001B" w:tentative="1">
+      <w:start w:val="1"/>
+      <w:numFmt w:val="lowerRoman"/>
+      <w:lvlText w:val="%9."/>
+      <w:lvlJc w:val="right"/>
+      <w:pPr>
+        <w:ind w:left="4140" w:hanging="420"/>
+      </w:pPr>
+    </w:lvl>
+  </w:abstractNum>
+  <w:abstractNum w:abstractNumId="9" w15:restartNumberingAfterBreak="0">
     <w:nsid w:val="4FD31C6B"/>
     <w:multiLevelType w:val="hybridMultilevel"/>
     <w:tmpl w:val="E76A6134"/>
@@ -2472,20 +4425,127 @@
       </w:rPr>
     </w:lvl>
   </w:abstractNum>
+  <w:abstractNum w:abstractNumId="10" w15:restartNumberingAfterBreak="0">
+    <w:nsid w:val="7B5B1C11"/>
+    <w:multiLevelType w:val="hybridMultilevel"/>
+    <w:tmpl w:val="0A42D9EC"/>
+    <w:lvl w:ilvl="0" w:tplc="6406D8A0">
+      <w:start w:val="1"/>
+      <w:numFmt w:val="decimal"/>
+      <w:lvlText w:val="%1."/>
+      <w:lvlJc w:val="left"/>
+      <w:pPr>
+        <w:ind w:left="360" w:hanging="360"/>
+      </w:pPr>
+      <w:rPr>
+        <w:rFonts w:hint="default"/>
+      </w:rPr>
+    </w:lvl>
+    <w:lvl w:ilvl="1" w:tplc="04090019" w:tentative="1">
+      <w:start w:val="1"/>
+      <w:numFmt w:val="lowerLetter"/>
+      <w:lvlText w:val="%2)"/>
+      <w:lvlJc w:val="left"/>
+      <w:pPr>
+        <w:ind w:left="840" w:hanging="420"/>
+      </w:pPr>
+    </w:lvl>
+    <w:lvl w:ilvl="2" w:tplc="0409001B" w:tentative="1">
+      <w:start w:val="1"/>
+      <w:numFmt w:val="lowerRoman"/>
+      <w:lvlText w:val="%3."/>
+      <w:lvlJc w:val="right"/>
+      <w:pPr>
+        <w:ind w:left="1260" w:hanging="420"/>
+      </w:pPr>
+    </w:lvl>
+    <w:lvl w:ilvl="3" w:tplc="0409000F" w:tentative="1">
+      <w:start w:val="1"/>
+      <w:numFmt w:val="decimal"/>
+      <w:lvlText w:val="%4."/>
+      <w:lvlJc w:val="left"/>
+      <w:pPr>
+        <w:ind w:left="1680" w:hanging="420"/>
+      </w:pPr>
+    </w:lvl>
+    <w:lvl w:ilvl="4" w:tplc="04090019" w:tentative="1">
+      <w:start w:val="1"/>
+      <w:numFmt w:val="lowerLetter"/>
+      <w:lvlText w:val="%5)"/>
+      <w:lvlJc w:val="left"/>
+      <w:pPr>
+        <w:ind w:left="2100" w:hanging="420"/>
+      </w:pPr>
+    </w:lvl>
+    <w:lvl w:ilvl="5" w:tplc="0409001B" w:tentative="1">
+      <w:start w:val="1"/>
+      <w:numFmt w:val="lowerRoman"/>
+      <w:lvlText w:val="%6."/>
+      <w:lvlJc w:val="right"/>
+      <w:pPr>
+        <w:ind w:left="2520" w:hanging="420"/>
+      </w:pPr>
+    </w:lvl>
+    <w:lvl w:ilvl="6" w:tplc="0409000F" w:tentative="1">
+      <w:start w:val="1"/>
+      <w:numFmt w:val="decimal"/>
+      <w:lvlText w:val="%7."/>
+      <w:lvlJc w:val="left"/>
+      <w:pPr>
+        <w:ind w:left="2940" w:hanging="420"/>
+      </w:pPr>
+    </w:lvl>
+    <w:lvl w:ilvl="7" w:tplc="04090019" w:tentative="1">
+      <w:start w:val="1"/>
+      <w:numFmt w:val="lowerLetter"/>
+      <w:lvlText w:val="%8)"/>
+      <w:lvlJc w:val="left"/>
+      <w:pPr>
+        <w:ind w:left="3360" w:hanging="420"/>
+      </w:pPr>
+    </w:lvl>
+    <w:lvl w:ilvl="8" w:tplc="0409001B" w:tentative="1">
+      <w:start w:val="1"/>
+      <w:numFmt w:val="lowerRoman"/>
+      <w:lvlText w:val="%9."/>
+      <w:lvlJc w:val="right"/>
+      <w:pPr>
+        <w:ind w:left="3780" w:hanging="420"/>
+      </w:pPr>
+    </w:lvl>
+  </w:abstractNum>
   <w:num w:numId="1">
-    <w:abstractNumId w:val="1"/>
+    <w:abstractNumId w:val="5"/>
   </w:num>
   <w:num w:numId="2">
+    <w:abstractNumId w:val="9"/>
+  </w:num>
+  <w:num w:numId="3">
+    <w:abstractNumId w:val="7"/>
+  </w:num>
+  <w:num w:numId="4">
+    <w:abstractNumId w:val="6"/>
+  </w:num>
+  <w:num w:numId="5">
+    <w:abstractNumId w:val="3"/>
+  </w:num>
+  <w:num w:numId="6">
+    <w:abstractNumId w:val="0"/>
+  </w:num>
+  <w:num w:numId="7">
+    <w:abstractNumId w:val="8"/>
+  </w:num>
+  <w:num w:numId="8">
     <w:abstractNumId w:val="4"/>
   </w:num>
-  <w:num w:numId="3">
-    <w:abstractNumId w:val="3"/>
+  <w:num w:numId="9">
+    <w:abstractNumId w:val="10"/>
   </w:num>
-  <w:num w:numId="4">
+  <w:num w:numId="10">
     <w:abstractNumId w:val="2"/>
   </w:num>
-  <w:num w:numId="5">
-    <w:abstractNumId w:val="0"/>
+  <w:num w:numId="11">
+    <w:abstractNumId w:val="1"/>
   </w:num>
 </w:numbering>
 </file>
@@ -3029,6 +5089,92 @@
       <w:color w:val="808080"/>
     </w:rPr>
   </w:style>
+  <w:style w:type="paragraph" w:styleId="ab">
+    <w:name w:val="header"/>
+    <w:basedOn w:val="a"/>
+    <w:link w:val="ac"/>
+    <w:uiPriority w:val="99"/>
+    <w:unhideWhenUsed/>
+    <w:rsid w:val="007736DF"/>
+    <w:pPr>
+      <w:pBdr>
+        <w:bottom w:val="single" w:sz="6" w:space="1" w:color="auto"/>
+      </w:pBdr>
+      <w:tabs>
+        <w:tab w:val="center" w:pos="4153"/>
+        <w:tab w:val="right" w:pos="8306"/>
+      </w:tabs>
+      <w:snapToGrid w:val="0"/>
+      <w:jc w:val="center"/>
+    </w:pPr>
+    <w:rPr>
+      <w:sz w:val="18"/>
+      <w:szCs w:val="18"/>
+    </w:rPr>
+  </w:style>
+  <w:style w:type="character" w:customStyle="1" w:styleId="ac">
+    <w:name w:val="页眉 字符"/>
+    <w:basedOn w:val="a0"/>
+    <w:link w:val="ab"/>
+    <w:uiPriority w:val="99"/>
+    <w:rsid w:val="007736DF"/>
+    <w:rPr>
+      <w:sz w:val="18"/>
+      <w:szCs w:val="18"/>
+    </w:rPr>
+  </w:style>
+  <w:style w:type="paragraph" w:styleId="ad">
+    <w:name w:val="footer"/>
+    <w:basedOn w:val="a"/>
+    <w:link w:val="ae"/>
+    <w:uiPriority w:val="99"/>
+    <w:unhideWhenUsed/>
+    <w:rsid w:val="007736DF"/>
+    <w:pPr>
+      <w:tabs>
+        <w:tab w:val="center" w:pos="4153"/>
+        <w:tab w:val="right" w:pos="8306"/>
+      </w:tabs>
+      <w:snapToGrid w:val="0"/>
+      <w:jc w:val="left"/>
+    </w:pPr>
+    <w:rPr>
+      <w:sz w:val="18"/>
+      <w:szCs w:val="18"/>
+    </w:rPr>
+  </w:style>
+  <w:style w:type="character" w:customStyle="1" w:styleId="ae">
+    <w:name w:val="页脚 字符"/>
+    <w:basedOn w:val="a0"/>
+    <w:link w:val="ad"/>
+    <w:uiPriority w:val="99"/>
+    <w:rsid w:val="007736DF"/>
+    <w:rPr>
+      <w:sz w:val="18"/>
+      <w:szCs w:val="18"/>
+    </w:rPr>
+  </w:style>
+  <w:style w:type="paragraph" w:styleId="af">
+    <w:name w:val="Date"/>
+    <w:basedOn w:val="a"/>
+    <w:next w:val="a"/>
+    <w:link w:val="af0"/>
+    <w:uiPriority w:val="99"/>
+    <w:semiHidden/>
+    <w:unhideWhenUsed/>
+    <w:rsid w:val="00A90B59"/>
+    <w:pPr>
+      <w:ind w:leftChars="2500" w:left="100"/>
+    </w:pPr>
+  </w:style>
+  <w:style w:type="character" w:customStyle="1" w:styleId="af0">
+    <w:name w:val="日期 字符"/>
+    <w:basedOn w:val="a0"/>
+    <w:link w:val="af"/>
+    <w:uiPriority w:val="99"/>
+    <w:semiHidden/>
+    <w:rsid w:val="00A90B59"/>
+  </w:style>
 </w:styles>
 </file>
 
@@ -3325,4 +5471,16 @@
     </a:ext>
   </a:extLst>
 </a:theme>
+</file>
+
+<file path=customXml/item1.xml><?xml version="1.0" encoding="utf-8"?>
+<b:Sources xmlns:b="http://schemas.openxmlformats.org/officeDocument/2006/bibliography" xmlns="http://schemas.openxmlformats.org/officeDocument/2006/bibliography" SelectedStyle="\APASixthEditionOfficeOnline.xsl" StyleName="APA" Version="6"/>
+</file>
+
+<file path=customXml/itemProps1.xml><?xml version="1.0" encoding="utf-8"?>
+<ds:datastoreItem xmlns:ds="http://schemas.openxmlformats.org/officeDocument/2006/customXml" ds:itemID="{326D1374-8D84-42FB-90FC-30DC36CA6A04}">
+  <ds:schemaRefs>
+    <ds:schemaRef ds:uri="http://schemas.openxmlformats.org/officeDocument/2006/bibliography"/>
+  </ds:schemaRefs>
+</ds:datastoreItem>
 </file>
</xml_diff>